<commit_message>
Added data simulations and analyses skripts
</commit_message>
<xml_diff>
--- a/documents/PreregistrationForm.docx
+++ b/documents/PreregistrationForm.docx
@@ -85,9 +85,38 @@
           <w:szCs w:val="32"/>
           <w:lang w:val="en-US"/>
         </w:rPr>
+        <w:t xml:space="preserve">Markus Steiner (University of Basel) – </w:t>
+      </w:r>
+      <w:hyperlink r:id="rId5" w:history="1">
+        <w:r>
+          <w:rPr>
+            <w:rStyle w:val="Hyperlink"/>
+            <w:sz w:val="24"/>
+            <w:szCs w:val="32"/>
+            <w:lang w:val="en-US"/>
+          </w:rPr>
+          <w:t>markus.steiner@unibas.ch</w:t>
+        </w:r>
+      </w:hyperlink>
+    </w:p>
+    <w:p>
+      <w:pPr>
+        <w:pStyle w:val="KeinLeerraum"/>
+        <w:rPr>
+          <w:sz w:val="24"/>
+          <w:szCs w:val="32"/>
+          <w:lang w:val="en-US"/>
+        </w:rPr>
+      </w:pPr>
+      <w:r>
+        <w:rPr>
+          <w:sz w:val="24"/>
+          <w:szCs w:val="32"/>
+          <w:lang w:val="en-US"/>
+        </w:rPr>
         <w:t xml:space="preserve">Nathaniel Phillips (University of Basel) – </w:t>
       </w:r>
-      <w:hyperlink r:id="rId5" w:history="1">
+      <w:hyperlink r:id="rId6" w:history="1">
         <w:r>
           <w:rPr>
             <w:rStyle w:val="Hyperlink"/>
@@ -108,35 +137,6 @@
           <w:lang w:val="en-US"/>
         </w:rPr>
       </w:pPr>
-      <w:r>
-        <w:rPr>
-          <w:sz w:val="24"/>
-          <w:szCs w:val="32"/>
-          <w:lang w:val="en-US"/>
-        </w:rPr>
-        <w:t xml:space="preserve">Markus Steiner (University of Basel) – </w:t>
-      </w:r>
-      <w:hyperlink r:id="rId6" w:history="1">
-        <w:r>
-          <w:rPr>
-            <w:rStyle w:val="Hyperlink"/>
-            <w:sz w:val="24"/>
-            <w:szCs w:val="32"/>
-            <w:lang w:val="en-US"/>
-          </w:rPr>
-          <w:t>markus.steiner@unibas.ch</w:t>
-        </w:r>
-      </w:hyperlink>
-    </w:p>
-    <w:p>
-      <w:pPr>
-        <w:pStyle w:val="KeinLeerraum"/>
-        <w:rPr>
-          <w:sz w:val="24"/>
-          <w:szCs w:val="32"/>
-          <w:lang w:val="en-US"/>
-        </w:rPr>
-      </w:pPr>
     </w:p>
     <w:p>
       <w:pPr>
@@ -182,14 +182,71 @@
           <w:szCs w:val="32"/>
           <w:lang w:val="en-US"/>
         </w:rPr>
-        <w:t>Behavior in a bandit task with a minimum aspiration level (i.e. a goal of a minimum value of points that must be reached) is state dependent, i.e. a strategy that takes outcome variance and the relative state to the goal in a trial (for example risk sensitivity theory) will outperform a strategy that takes only the outcome magnitude into account (e.g. expected value maximization). Or formulated as a question: Is behavior in a bandit task with a minimum aspiration level state dependent and if yes, is this the case when this would be the optimal behavior?</w:t>
-      </w:r>
-    </w:p>
-    <w:p>
-      <w:pPr>
-        <w:pStyle w:val="KeinLeerraum"/>
-        <w:rPr>
-          <w:b/>
+        <w:t xml:space="preserve">Behavior in a bandit task with a minimum aspiration level (i.e. a goal of a minimum </w:t>
+      </w:r>
+      <w:r>
+        <w:rPr>
+          <w:sz w:val="24"/>
+          <w:szCs w:val="32"/>
+          <w:lang w:val="en-US"/>
+        </w:rPr>
+        <w:t>state</w:t>
+      </w:r>
+      <w:r>
+        <w:rPr>
+          <w:sz w:val="24"/>
+          <w:szCs w:val="32"/>
+          <w:lang w:val="en-US"/>
+        </w:rPr>
+        <w:t xml:space="preserve"> that must be reached) is state dependent, i.e. a strategy that takes outcome variance and the relative state to the goal </w:t>
+      </w:r>
+      <w:r>
+        <w:rPr>
+          <w:sz w:val="24"/>
+          <w:szCs w:val="32"/>
+          <w:lang w:val="en-US"/>
+        </w:rPr>
+        <w:t>at a time</w:t>
+      </w:r>
+      <w:r>
+        <w:rPr>
+          <w:sz w:val="24"/>
+          <w:szCs w:val="32"/>
+          <w:lang w:val="en-US"/>
+        </w:rPr>
+        <w:t xml:space="preserve"> (for example risk sensitivity theory) will outperform a strategy that takes only the outcome magnitude into account (e.g. expected value maximization). Or formulated as a question: Is behavior in a bandit task with a minimum aspiration level state dependent and if yes, is this the case when this would be the optimal behavior?</w:t>
+      </w:r>
+      <w:r>
+        <w:rPr>
+          <w:sz w:val="24"/>
+          <w:szCs w:val="32"/>
+          <w:lang w:val="en-US"/>
+        </w:rPr>
+        <w:t xml:space="preserve"> Does a model that takes the variance and the time distance from goal into account outperform a typical reinforcement model, that only takes the outcome magnitude into account?</w:t>
+      </w:r>
+    </w:p>
+    <w:p>
+      <w:pPr>
+        <w:pStyle w:val="KeinLeerraum"/>
+        <w:rPr>
+          <w:sz w:val="24"/>
+          <w:szCs w:val="32"/>
+          <w:lang w:val="en-US"/>
+        </w:rPr>
+      </w:pPr>
+      <w:r>
+        <w:rPr>
+          <w:sz w:val="24"/>
+          <w:szCs w:val="32"/>
+          <w:lang w:val="en-US"/>
+        </w:rPr>
+        <w:t>We predict that in the goal conditions, decision makers will behave state dependent. This should not be the case in the no goal (control) conditions.</w:t>
+      </w:r>
+    </w:p>
+    <w:p>
+      <w:pPr>
+        <w:pStyle w:val="KeinLeerraum"/>
+        <w:rPr>
           <w:sz w:val="24"/>
           <w:szCs w:val="32"/>
           <w:lang w:val="en-US"/>
@@ -422,7 +479,6 @@
           <w:lang w:val="en-US"/>
         </w:rPr>
       </w:pPr>
-      <w:bookmarkStart w:id="0" w:name="_GoBack"/>
       <w:r>
         <w:rPr>
           <w:sz w:val="24"/>
@@ -432,7 +488,6 @@
         <w:t>Environments (always two options):</w:t>
       </w:r>
     </w:p>
-    <w:bookmarkEnd w:id="0"/>
     <w:p>
       <w:pPr>
         <w:pStyle w:val="KeinLeerraum"/>
@@ -852,7 +907,7 @@
           <w:szCs w:val="32"/>
           <w:lang w:val="en-US"/>
         </w:rPr>
-        <w:t xml:space="preserve">In a </w:t>
+        <w:t>We then test with paired t-tests/ Wilcoxon signed rank tests/ mixed effects ANOVA with rank transformed data/ logistic mixed effects model, whether participants in the goal condition, on average, select the high variance option more often when it is rational to do so, computed with the above specified distributions</w:t>
       </w:r>
       <w:r>
         <w:rPr>
@@ -863,7 +918,7 @@
           <w:szCs w:val="32"/>
           <w:lang w:val="en-US"/>
         </w:rPr>
-        <w:t xml:space="preserve">logistic </w:t>
+        <w:t>.</w:t>
       </w:r>
       <w:r>
         <w:rPr>
@@ -874,9 +929,12 @@
           <w:szCs w:val="32"/>
           <w:lang w:val="en-US"/>
         </w:rPr>
-        <w:t>mixed effects model, u</w:t>
-      </w:r>
-      <w:r>
+        <w:t xml:space="preserve"> The analysis will be ran with the predictions from both the objective and the subjective distributions.</w:t>
+      </w:r>
+    </w:p>
+    <w:p>
+      <w:pPr>
+        <w:pStyle w:val="KeinLeerraum"/>
         <w:rPr>
           <w:rFonts w:eastAsiaTheme="minorEastAsia"/>
           <w:iCs/>
@@ -885,201 +943,197 @@
           <w:szCs w:val="32"/>
           <w:lang w:val="en-US"/>
         </w:rPr>
-        <w:t xml:space="preserve">se this dichotomic variable as </w:t>
-      </w:r>
-      <w:r>
+      </w:pPr>
+    </w:p>
+    <w:p>
+      <w:pPr>
+        <w:pStyle w:val="KeinLeerraum"/>
         <w:rPr>
           <w:rFonts w:eastAsiaTheme="minorEastAsia"/>
           <w:iCs/>
-          <w:color w:val="FF0000"/>
-          <w:sz w:val="24"/>
-          <w:szCs w:val="32"/>
-          <w:lang w:val="en-US"/>
-        </w:rPr>
-        <w:t>fixed effect and game and participant as fixed effects to predict</w:t>
-      </w:r>
+          <w:sz w:val="24"/>
+          <w:szCs w:val="32"/>
+          <w:lang w:val="en-US"/>
+        </w:rPr>
+      </w:pPr>
       <w:r>
         <w:rPr>
           <w:rFonts w:eastAsiaTheme="minorEastAsia"/>
           <w:iCs/>
-          <w:color w:val="FF0000"/>
-          <w:sz w:val="24"/>
-          <w:szCs w:val="32"/>
-          <w:lang w:val="en-US"/>
-        </w:rPr>
-        <w:t xml:space="preserve"> whether the high variance option is chosen or not</w:t>
+          <w:sz w:val="24"/>
+          <w:szCs w:val="32"/>
+          <w:lang w:val="en-US"/>
+        </w:rPr>
+        <w:lastRenderedPageBreak/>
+        <w:t>We will try different cogn</w:t>
       </w:r>
       <w:r>
         <w:rPr>
           <w:rFonts w:eastAsiaTheme="minorEastAsia"/>
           <w:iCs/>
+          <w:sz w:val="24"/>
+          <w:szCs w:val="32"/>
+          <w:lang w:val="en-US"/>
+        </w:rPr>
+        <w:t>itive models to investigate whether a model that includes the outcomes variances and the participants relative state will capture the individual behavior better than the standard reinforcement model.</w:t>
+      </w:r>
+    </w:p>
+    <w:p>
+      <w:pPr>
+        <w:pStyle w:val="KeinLeerraum"/>
+        <w:rPr>
+          <w:b/>
+          <w:sz w:val="24"/>
+          <w:szCs w:val="32"/>
+          <w:lang w:val="en-US"/>
+        </w:rPr>
+      </w:pPr>
+      <w:r>
+        <w:rPr>
+          <w:b/>
+          <w:sz w:val="24"/>
+          <w:szCs w:val="32"/>
+          <w:lang w:val="en-US"/>
+        </w:rPr>
+        <w:t>5) Any secondary analyses?</w:t>
+      </w:r>
+    </w:p>
+    <w:p>
+      <w:pPr>
+        <w:pStyle w:val="KeinLeerraum"/>
+        <w:rPr>
+          <w:sz w:val="24"/>
+          <w:szCs w:val="32"/>
+          <w:lang w:val="en-US"/>
+        </w:rPr>
+      </w:pPr>
+      <w:r>
+        <w:rPr>
+          <w:sz w:val="24"/>
+          <w:szCs w:val="32"/>
+          <w:lang w:val="en-US"/>
+        </w:rPr>
+        <w:t>We include the one item version of the Berlin Numeracy Test. Maybe the effect is stronger for participants with higher numeracy.</w:t>
+      </w:r>
+    </w:p>
+    <w:p>
+      <w:pPr>
+        <w:pStyle w:val="KeinLeerraum"/>
+        <w:rPr>
+          <w:sz w:val="24"/>
+          <w:szCs w:val="32"/>
+          <w:lang w:val="en-US"/>
+        </w:rPr>
+      </w:pPr>
+      <w:r>
+        <w:rPr>
+          <w:sz w:val="24"/>
+          <w:szCs w:val="32"/>
+          <w:lang w:val="en-US"/>
+        </w:rPr>
+        <w:t>We include several control questions about the game. Maybe there are systematic differences between participants who respond in one and participants that respond in another way.</w:t>
+      </w:r>
+    </w:p>
+    <w:p>
+      <w:pPr>
+        <w:pStyle w:val="KeinLeerraum"/>
+        <w:rPr>
+          <w:b/>
+          <w:sz w:val="24"/>
+          <w:szCs w:val="32"/>
+          <w:lang w:val="en-US"/>
+        </w:rPr>
+      </w:pPr>
+    </w:p>
+    <w:p>
+      <w:pPr>
+        <w:pStyle w:val="KeinLeerraum"/>
+        <w:rPr>
+          <w:b/>
+          <w:sz w:val="24"/>
+          <w:szCs w:val="32"/>
+          <w:lang w:val="en-US"/>
+        </w:rPr>
+      </w:pPr>
+      <w:r>
+        <w:rPr>
+          <w:b/>
+          <w:sz w:val="24"/>
+          <w:szCs w:val="32"/>
+          <w:lang w:val="en-US"/>
+        </w:rPr>
+        <w:t>6) How many observations will be collected or what will determine sample size? No need to justify decision, but be precise about exactly how the number will be determined.</w:t>
+      </w:r>
+    </w:p>
+    <w:p>
+      <w:pPr>
+        <w:pStyle w:val="KeinLeerraum"/>
+        <w:rPr>
+          <w:sz w:val="24"/>
+          <w:szCs w:val="32"/>
+          <w:lang w:val="en-US"/>
+        </w:rPr>
+      </w:pPr>
+      <w:r>
+        <w:rPr>
+          <w:sz w:val="24"/>
+          <w:szCs w:val="32"/>
+          <w:lang w:val="en-US"/>
+        </w:rPr>
+        <w:t xml:space="preserve">We will collect data of 450 participants, 75 per condition, on amazon </w:t>
+      </w:r>
+      <w:proofErr w:type="spellStart"/>
+      <w:r>
+        <w:rPr>
+          <w:sz w:val="24"/>
+          <w:szCs w:val="32"/>
+          <w:lang w:val="en-US"/>
+        </w:rPr>
+        <w:t>mturk</w:t>
+      </w:r>
+      <w:proofErr w:type="spellEnd"/>
+      <w:r>
+        <w:rPr>
+          <w:sz w:val="24"/>
+          <w:szCs w:val="32"/>
+          <w:lang w:val="en-US"/>
+        </w:rPr>
+        <w:t xml:space="preserve">. </w:t>
+      </w:r>
+      <w:r>
+        <w:rPr>
           <w:color w:val="FF0000"/>
           <w:sz w:val="24"/>
           <w:szCs w:val="32"/>
           <w:lang w:val="en-US"/>
         </w:rPr>
-        <w:t>. With a paired t-test, with aggregated data over games, check whether the proportion of high variance options chosen is higher when it is rational to do so compared to when it is not.</w:t>
-      </w:r>
-    </w:p>
-    <w:p>
-      <w:pPr>
-        <w:pStyle w:val="KeinLeerraum"/>
-        <w:rPr>
-          <w:rFonts w:eastAsiaTheme="minorEastAsia"/>
-          <w:iCs/>
+        <w:t>A power analysis based on the results from a pilot study determined, that for a power of .80 with the paired t-test approach described above (with the objective distributions, which had the smallest effect size of d = .36) we need a sample size of 67 per group if we test two-sided</w:t>
+      </w:r>
+      <w:r>
+        <w:rPr>
           <w:color w:val="FF0000"/>
           <w:sz w:val="24"/>
           <w:szCs w:val="32"/>
           <w:lang w:val="en-US"/>
         </w:rPr>
-      </w:pPr>
-    </w:p>
-    <w:p>
-      <w:pPr>
-        <w:pStyle w:val="KeinLeerraum"/>
-        <w:rPr>
-          <w:b/>
-          <w:sz w:val="24"/>
-          <w:szCs w:val="32"/>
-          <w:lang w:val="en-US"/>
-        </w:rPr>
-      </w:pPr>
-      <w:r>
-        <w:rPr>
-          <w:rFonts w:eastAsiaTheme="minorEastAsia"/>
-          <w:iCs/>
-          <w:sz w:val="24"/>
-          <w:szCs w:val="32"/>
-          <w:lang w:val="en-US"/>
-        </w:rPr>
-        <w:t>We will try different cogn</w:t>
-      </w:r>
-      <w:r>
-        <w:rPr>
-          <w:rFonts w:eastAsiaTheme="minorEastAsia"/>
-          <w:iCs/>
-          <w:sz w:val="24"/>
-          <w:szCs w:val="32"/>
-          <w:lang w:val="en-US"/>
-        </w:rPr>
-        <w:t>itive models to investigate whether a model that includes the outcomes variances and the participants relative state will capture the individual behavior better than the standard reinforcement model.</w:t>
-      </w:r>
-    </w:p>
-    <w:p>
-      <w:pPr>
-        <w:pStyle w:val="KeinLeerraum"/>
-        <w:rPr>
-          <w:b/>
-          <w:sz w:val="24"/>
-          <w:szCs w:val="32"/>
-          <w:lang w:val="en-US"/>
-        </w:rPr>
-      </w:pPr>
-    </w:p>
-    <w:p>
-      <w:pPr>
-        <w:pStyle w:val="KeinLeerraum"/>
-        <w:rPr>
-          <w:b/>
-          <w:sz w:val="24"/>
-          <w:szCs w:val="32"/>
-          <w:lang w:val="en-US"/>
-        </w:rPr>
-      </w:pPr>
-      <w:r>
-        <w:rPr>
-          <w:b/>
-          <w:sz w:val="24"/>
-          <w:szCs w:val="32"/>
-          <w:lang w:val="en-US"/>
-        </w:rPr>
-        <w:t>5) Any secondary analyses?</w:t>
-      </w:r>
-    </w:p>
-    <w:p>
-      <w:pPr>
-        <w:pStyle w:val="KeinLeerraum"/>
-        <w:rPr>
-          <w:sz w:val="24"/>
-          <w:szCs w:val="32"/>
-          <w:lang w:val="en-US"/>
-        </w:rPr>
-      </w:pPr>
-      <w:r>
-        <w:rPr>
-          <w:sz w:val="24"/>
-          <w:szCs w:val="32"/>
-          <w:lang w:val="en-US"/>
-        </w:rPr>
-        <w:lastRenderedPageBreak/>
-        <w:t>We include the one item version of the Berlin Numeracy Test. Maybe the effect is stronger for participants with higher numeracy.</w:t>
-      </w:r>
-    </w:p>
-    <w:p>
-      <w:pPr>
-        <w:pStyle w:val="KeinLeerraum"/>
-        <w:rPr>
-          <w:b/>
-          <w:sz w:val="24"/>
-          <w:szCs w:val="32"/>
-          <w:lang w:val="en-US"/>
-        </w:rPr>
-      </w:pPr>
-    </w:p>
-    <w:p>
-      <w:pPr>
-        <w:pStyle w:val="KeinLeerraum"/>
-        <w:rPr>
-          <w:b/>
-          <w:sz w:val="24"/>
-          <w:szCs w:val="32"/>
-          <w:lang w:val="en-US"/>
-        </w:rPr>
-      </w:pPr>
-      <w:r>
-        <w:rPr>
-          <w:b/>
-          <w:sz w:val="24"/>
-          <w:szCs w:val="32"/>
-          <w:lang w:val="en-US"/>
-        </w:rPr>
-        <w:t>6) How many observations will be collected or what will determine sample size? No need to justify decision, but be precise about exactly how the number will be determined.</w:t>
-      </w:r>
-    </w:p>
-    <w:p>
-      <w:pPr>
-        <w:pStyle w:val="KeinLeerraum"/>
-        <w:rPr>
-          <w:sz w:val="24"/>
-          <w:szCs w:val="32"/>
-          <w:lang w:val="en-US"/>
-        </w:rPr>
-      </w:pPr>
-      <w:r>
-        <w:rPr>
-          <w:sz w:val="24"/>
-          <w:szCs w:val="32"/>
-          <w:lang w:val="en-US"/>
-        </w:rPr>
-        <w:t xml:space="preserve">We will collect data of 450 participants, 75 per condition, on amazon </w:t>
-      </w:r>
-      <w:proofErr w:type="spellStart"/>
-      <w:r>
-        <w:rPr>
-          <w:sz w:val="24"/>
-          <w:szCs w:val="32"/>
-          <w:lang w:val="en-US"/>
-        </w:rPr>
-        <w:t>mturk</w:t>
-      </w:r>
-      <w:proofErr w:type="spellEnd"/>
-      <w:r>
-        <w:rPr>
-          <w:sz w:val="24"/>
-          <w:szCs w:val="32"/>
-          <w:lang w:val="en-US"/>
-        </w:rPr>
-        <w:t>. A power analysis based on the results from a pilot study determined, that for a power of .80 with the paired t-test approach described above (with the objective distributions, which had the smallest effect size of d = .36) we need a sample size of 67 per group if we test two-sided. To have a buffer for exclusion we collect 75 participants per group.</w:t>
+        <w:t xml:space="preserve"> (to be conservative)</w:t>
+      </w:r>
+      <w:r>
+        <w:rPr>
+          <w:color w:val="FF0000"/>
+          <w:sz w:val="24"/>
+          <w:szCs w:val="32"/>
+          <w:lang w:val="en-US"/>
+        </w:rPr>
+        <w:t>. To have a buffer for exclusion we collect 75 participants per group</w:t>
+      </w:r>
+      <w:r>
+        <w:rPr>
+          <w:sz w:val="24"/>
+          <w:szCs w:val="32"/>
+          <w:lang w:val="en-US"/>
+        </w:rPr>
+        <w:t>.</w:t>
       </w:r>
     </w:p>
     <w:p>
@@ -1275,6 +1329,36 @@
       <w:pPr>
         <w:pStyle w:val="KeinLeerraum"/>
         <w:numPr>
+          <w:ilvl w:val="1"/>
+          <w:numId w:val="4"/>
+        </w:numPr>
+        <w:rPr>
+          <w:sz w:val="24"/>
+          <w:szCs w:val="32"/>
+          <w:lang w:val="en-US"/>
+        </w:rPr>
+      </w:pPr>
+      <w:r>
+        <w:rPr>
+          <w:sz w:val="24"/>
+          <w:szCs w:val="32"/>
+          <w:lang w:val="en-US"/>
+        </w:rPr>
+        <w:t xml:space="preserve">If a participant fails the </w:t>
+      </w:r>
+      <w:r>
+        <w:rPr>
+          <w:sz w:val="24"/>
+          <w:szCs w:val="32"/>
+          <w:lang w:val="en-US"/>
+        </w:rPr>
+        <w:t>check questions that are asked before the games twice or more.</w:t>
+      </w:r>
+    </w:p>
+    <w:p>
+      <w:pPr>
+        <w:pStyle w:val="KeinLeerraum"/>
+        <w:numPr>
           <w:ilvl w:val="0"/>
           <w:numId w:val="4"/>
         </w:numPr>
@@ -1322,6 +1406,78 @@
         </w:rPr>
         <w:t>, what strategy they used.</w:t>
       </w:r>
+    </w:p>
+    <w:p>
+      <w:pPr>
+        <w:pStyle w:val="KeinLeerraum"/>
+        <w:numPr>
+          <w:ilvl w:val="0"/>
+          <w:numId w:val="4"/>
+        </w:numPr>
+        <w:rPr>
+          <w:sz w:val="24"/>
+          <w:szCs w:val="32"/>
+          <w:lang w:val="en-US"/>
+        </w:rPr>
+      </w:pPr>
+      <w:r>
+        <w:rPr>
+          <w:sz w:val="24"/>
+          <w:szCs w:val="32"/>
+          <w:lang w:val="en-US"/>
+        </w:rPr>
+        <w:t>Data will be blinded for analysis:</w:t>
+      </w:r>
+    </w:p>
+    <w:p>
+      <w:pPr>
+        <w:pStyle w:val="KeinLeerraum"/>
+        <w:numPr>
+          <w:ilvl w:val="1"/>
+          <w:numId w:val="4"/>
+        </w:numPr>
+        <w:rPr>
+          <w:sz w:val="24"/>
+          <w:szCs w:val="32"/>
+          <w:lang w:val="en-US"/>
+        </w:rPr>
+      </w:pPr>
+      <w:r>
+        <w:rPr>
+          <w:sz w:val="24"/>
+          <w:szCs w:val="32"/>
+          <w:lang w:val="en-US"/>
+        </w:rPr>
+        <w:t xml:space="preserve">The collected data will be blinded by </w:t>
+      </w:r>
+      <w:r>
+        <w:rPr>
+          <w:color w:val="FF0000"/>
+          <w:sz w:val="24"/>
+          <w:szCs w:val="32"/>
+          <w:lang w:val="en-US"/>
+        </w:rPr>
+        <w:t>XXX</w:t>
+      </w:r>
+      <w:r>
+        <w:rPr>
+          <w:color w:val="FF0000"/>
+          <w:sz w:val="24"/>
+          <w:szCs w:val="32"/>
+          <w:lang w:val="en-US"/>
+        </w:rPr>
+        <w:t xml:space="preserve"> </w:t>
+      </w:r>
+      <w:r>
+        <w:rPr>
+          <w:sz w:val="24"/>
+          <w:szCs w:val="32"/>
+          <w:lang w:val="en-US"/>
+        </w:rPr>
+        <w:t>and in the blinded form be sent to the authors who will then write the analysis script, upload and freeze it on OSF and only then receive the unblended data.</w:t>
+      </w:r>
+      <w:bookmarkStart w:id="0" w:name="_GoBack"/>
+      <w:bookmarkEnd w:id="0"/>
     </w:p>
     <w:p>
       <w:pPr>

</xml_diff>

<commit_message>
Updated data analysis script
</commit_message>
<xml_diff>
--- a/documents/PreregistrationForm.docx
+++ b/documents/PreregistrationForm.docx
@@ -12,23 +12,13 @@
           <w:lang w:eastAsia="de-CH"/>
         </w:rPr>
       </w:pPr>
-      <w:proofErr w:type="spellStart"/>
       <w:r>
         <w:rPr>
           <w:b/>
           <w:sz w:val="32"/>
           <w:szCs w:val="32"/>
         </w:rPr>
-        <w:t>Preregistration</w:t>
-      </w:r>
-      <w:proofErr w:type="spellEnd"/>
-      <w:r>
-        <w:rPr>
-          <w:b/>
-          <w:sz w:val="32"/>
-          <w:szCs w:val="32"/>
-        </w:rPr>
-        <w:t xml:space="preserve"> Form (</w:t>
+        <w:t>Preregistration Form (</w:t>
       </w:r>
       <w:r>
         <w:rPr>
@@ -214,7 +204,47 @@
           <w:szCs w:val="32"/>
           <w:lang w:val="en-US"/>
         </w:rPr>
-        <w:t xml:space="preserve"> (for example risk sensitivity theory) will outperform a strategy that takes only the outcome magnitude into account (e.g. expected value maximization). Or formulated as a question: Is behavior in a bandit task with a minimum aspiration level state dependent and if yes, is this the case when this would be the optimal behavior?</w:t>
+        <w:t xml:space="preserve"> (for example risk sensitive foraging</w:t>
+      </w:r>
+      <w:r>
+        <w:rPr>
+          <w:sz w:val="24"/>
+          <w:szCs w:val="32"/>
+          <w:lang w:val="en-US"/>
+        </w:rPr>
+        <w:t xml:space="preserve"> theory</w:t>
+      </w:r>
+      <w:r>
+        <w:rPr>
+          <w:sz w:val="24"/>
+          <w:szCs w:val="32"/>
+          <w:lang w:val="en-US"/>
+        </w:rPr>
+        <w:t>, RSF</w:t>
+      </w:r>
+      <w:r>
+        <w:rPr>
+          <w:sz w:val="24"/>
+          <w:szCs w:val="32"/>
+          <w:lang w:val="en-US"/>
+        </w:rPr>
+        <w:t>) will outperform a strategy that takes only the outcome magnitude into account (e.g. expected value maximization</w:t>
+      </w:r>
+      <w:r>
+        <w:rPr>
+          <w:sz w:val="24"/>
+          <w:szCs w:val="32"/>
+          <w:lang w:val="en-US"/>
+        </w:rPr>
+        <w:t>, EV</w:t>
+      </w:r>
+      <w:r>
+        <w:rPr>
+          <w:sz w:val="24"/>
+          <w:szCs w:val="32"/>
+          <w:lang w:val="en-US"/>
+        </w:rPr>
+        <w:t>). Or formulated as a question: Is behavior in a bandit task with a minimum aspiration level state dependent and if yes, is this the case when this would be the optimal behavior?</w:t>
       </w:r>
       <w:r>
         <w:rPr>
@@ -240,7 +270,89 @@
           <w:szCs w:val="32"/>
           <w:lang w:val="en-US"/>
         </w:rPr>
-        <w:t>We predict that in the goal conditions, decision makers will behave state dependent. This should not be the case in the no goal (control) conditions.</w:t>
+        <w:t>For the goal condition, w</w:t>
+      </w:r>
+      <w:r>
+        <w:rPr>
+          <w:sz w:val="24"/>
+          <w:szCs w:val="32"/>
+          <w:lang w:val="en-US"/>
+        </w:rPr>
+        <w:t>e predict that</w:t>
+      </w:r>
+      <w:r>
+        <w:rPr>
+          <w:sz w:val="24"/>
+          <w:szCs w:val="32"/>
+          <w:lang w:val="en-US"/>
+        </w:rPr>
+        <w:t>:</w:t>
+      </w:r>
+    </w:p>
+    <w:p>
+      <w:pPr>
+        <w:pStyle w:val="KeinLeerraum"/>
+        <w:numPr>
+          <w:ilvl w:val="0"/>
+          <w:numId w:val="5"/>
+        </w:numPr>
+        <w:rPr>
+          <w:sz w:val="24"/>
+          <w:szCs w:val="32"/>
+          <w:lang w:val="en-US"/>
+        </w:rPr>
+      </w:pPr>
+      <w:r>
+        <w:rPr>
+          <w:sz w:val="24"/>
+          <w:szCs w:val="32"/>
+          <w:lang w:val="en-US"/>
+        </w:rPr>
+        <w:t>When there is a difference between the RSF prediction and the EV max prediction, then people will be more likely to choose the RSF prediction.</w:t>
+      </w:r>
+    </w:p>
+    <w:p>
+      <w:pPr>
+        <w:pStyle w:val="KeinLeerraum"/>
+        <w:numPr>
+          <w:ilvl w:val="0"/>
+          <w:numId w:val="5"/>
+        </w:numPr>
+        <w:rPr>
+          <w:sz w:val="24"/>
+          <w:szCs w:val="32"/>
+          <w:lang w:val="en-US"/>
+        </w:rPr>
+      </w:pPr>
+      <w:r>
+        <w:rPr>
+          <w:sz w:val="24"/>
+          <w:szCs w:val="32"/>
+          <w:lang w:val="en-US"/>
+        </w:rPr>
+        <w:t>When people are above a goal, they are less likely to select high variance options than when they are below a goal.</w:t>
+      </w:r>
+    </w:p>
+    <w:p>
+      <w:pPr>
+        <w:pStyle w:val="KeinLeerraum"/>
+        <w:numPr>
+          <w:ilvl w:val="0"/>
+          <w:numId w:val="5"/>
+        </w:numPr>
+        <w:rPr>
+          <w:sz w:val="24"/>
+          <w:szCs w:val="32"/>
+          <w:lang w:val="en-US"/>
+        </w:rPr>
+      </w:pPr>
+      <w:r>
+        <w:rPr>
+          <w:sz w:val="24"/>
+          <w:szCs w:val="32"/>
+          <w:lang w:val="en-US"/>
+        </w:rPr>
+        <w:t>The more people’s choices are consistent with RSF predictions (when they differ from EV), the more likely they are to reach the goal. For example, if there are 10 trials where predictions differ, and participant A selects the RSF favorable option on 8 / 10 trials, then this person should be more likely to reach the goal than a participant B who selects the RSF favorable option on only 2 / 10 trials.</w:t>
       </w:r>
     </w:p>
     <w:p>
@@ -373,16 +485,14 @@
         </w:rPr>
         <w:t xml:space="preserve">Six conditions (2 Goals x 3 </w:t>
       </w:r>
-      <w:proofErr w:type="spellStart"/>
-      <w:r>
-        <w:rPr>
-          <w:sz w:val="24"/>
-          <w:szCs w:val="32"/>
-          <w:lang w:val="fr-CH"/>
+      <w:r>
+        <w:rPr>
+          <w:sz w:val="24"/>
+          <w:szCs w:val="32"/>
+          <w:lang w:val="en-US"/>
         </w:rPr>
         <w:t>Environments</w:t>
       </w:r>
-      <w:proofErr w:type="spellEnd"/>
       <w:r>
         <w:rPr>
           <w:sz w:val="24"/>
@@ -507,25 +617,7 @@
           <w:szCs w:val="32"/>
           <w:lang w:val="en-US"/>
         </w:rPr>
-        <w:t xml:space="preserve">Same EV; different variances (means = (4, 4), </w:t>
-      </w:r>
-      <w:proofErr w:type="spellStart"/>
-      <w:r>
-        <w:rPr>
-          <w:sz w:val="24"/>
-          <w:szCs w:val="32"/>
-          <w:lang w:val="en-US"/>
-        </w:rPr>
-        <w:t>sds</w:t>
-      </w:r>
-      <w:proofErr w:type="spellEnd"/>
-      <w:r>
-        <w:rPr>
-          <w:sz w:val="24"/>
-          <w:szCs w:val="32"/>
-          <w:lang w:val="en-US"/>
-        </w:rPr>
-        <w:t xml:space="preserve"> = (2.5, 11))</w:t>
+        <w:t>Same EV; different variances (means = (4, 4), sds = (2.5, 11))</w:t>
       </w:r>
     </w:p>
     <w:p>
@@ -547,25 +639,7 @@
           <w:szCs w:val="32"/>
           <w:lang w:val="en-US"/>
         </w:rPr>
-        <w:t xml:space="preserve">Different EV; high EV is low variance (means = (4, 2.5), </w:t>
-      </w:r>
-      <w:proofErr w:type="spellStart"/>
-      <w:r>
-        <w:rPr>
-          <w:sz w:val="24"/>
-          <w:szCs w:val="32"/>
-          <w:lang w:val="en-US"/>
-        </w:rPr>
-        <w:t>sds</w:t>
-      </w:r>
-      <w:proofErr w:type="spellEnd"/>
-      <w:r>
-        <w:rPr>
-          <w:sz w:val="24"/>
-          <w:szCs w:val="32"/>
-          <w:lang w:val="en-US"/>
-        </w:rPr>
-        <w:t xml:space="preserve"> = (2.5, 11))</w:t>
+        <w:t>Different EV; high EV is low variance (means = (4, 2.5), sds = (2.5, 11))</w:t>
       </w:r>
     </w:p>
     <w:p>
@@ -587,25 +661,7 @@
           <w:szCs w:val="32"/>
           <w:lang w:val="en-US"/>
         </w:rPr>
-        <w:t xml:space="preserve">Different EV; high EV is high variance (means = (4, 2.5), </w:t>
-      </w:r>
-      <w:proofErr w:type="spellStart"/>
-      <w:r>
-        <w:rPr>
-          <w:sz w:val="24"/>
-          <w:szCs w:val="32"/>
-          <w:lang w:val="en-US"/>
-        </w:rPr>
-        <w:t>sds</w:t>
-      </w:r>
-      <w:proofErr w:type="spellEnd"/>
-      <w:r>
-        <w:rPr>
-          <w:sz w:val="24"/>
-          <w:szCs w:val="32"/>
-          <w:lang w:val="en-US"/>
-        </w:rPr>
-        <w:t xml:space="preserve"> = (11, 2.5))</w:t>
+        <w:t>Different EV; high EV is high variance (means = (4, 2.5), sds = (11, 2.5))</w:t>
       </w:r>
     </w:p>
     <w:p>
@@ -688,7 +744,16 @@
           <w:szCs w:val="32"/>
           <w:lang w:val="en-US"/>
         </w:rPr>
-        <w:t>ompute for each trial whether it is rational to choose the high variance option (i.e. a higher probability of reaching the goal by picking the high variance option for the remaining trials)</w:t>
+        <w:t xml:space="preserve">ompute for each trial whether it is rational to choose the high variance option (i.e. a higher probability of reaching the goal by picking the high variance </w:t>
+      </w:r>
+      <w:r>
+        <w:rPr>
+          <w:sz w:val="24"/>
+          <w:szCs w:val="32"/>
+          <w:lang w:val="en-US"/>
+        </w:rPr>
+        <w:lastRenderedPageBreak/>
+        <w:t>option for the remaining trials)</w:t>
       </w:r>
       <w:r>
         <w:rPr>
@@ -892,13 +957,97 @@
         <w:rPr>
           <w:rFonts w:eastAsiaTheme="minorEastAsia"/>
           <w:iCs/>
-          <w:color w:val="FF0000"/>
-          <w:sz w:val="24"/>
-          <w:szCs w:val="32"/>
-          <w:lang w:val="en-US"/>
-        </w:rPr>
-      </w:pPr>
-      <w:r>
+          <w:sz w:val="24"/>
+          <w:szCs w:val="32"/>
+          <w:lang w:val="en-US"/>
+        </w:rPr>
+      </w:pPr>
+      <w:r>
+        <w:rPr>
+          <w:rFonts w:eastAsiaTheme="minorEastAsia"/>
+          <w:iCs/>
+          <w:sz w:val="24"/>
+          <w:szCs w:val="32"/>
+          <w:lang w:val="en-US"/>
+        </w:rPr>
+        <w:t xml:space="preserve">We then test </w:t>
+      </w:r>
+      <w:r>
+        <w:rPr>
+          <w:rFonts w:eastAsiaTheme="minorEastAsia"/>
+          <w:iCs/>
+          <w:sz w:val="24"/>
+          <w:szCs w:val="32"/>
+          <w:lang w:val="en-US"/>
+        </w:rPr>
+        <w:t>non-</w:t>
+      </w:r>
+      <w:r>
+        <w:rPr>
+          <w:rFonts w:eastAsiaTheme="minorEastAsia"/>
+          <w:iCs/>
+          <w:sz w:val="24"/>
+          <w:szCs w:val="32"/>
+          <w:lang w:val="en-US"/>
+        </w:rPr>
+        <w:t>parametrical tests,</w:t>
+      </w:r>
+      <w:r>
+        <w:rPr>
+          <w:rFonts w:eastAsiaTheme="minorEastAsia"/>
+          <w:iCs/>
+          <w:sz w:val="24"/>
+          <w:szCs w:val="32"/>
+          <w:lang w:val="en-US"/>
+        </w:rPr>
+        <w:t xml:space="preserve"> whether participants in the goal condition, on average, select the high variance option more often when it is rational to do so, computed with the above specified distributions</w:t>
+      </w:r>
+      <w:r>
+        <w:rPr>
+          <w:rFonts w:eastAsiaTheme="minorEastAsia"/>
+          <w:iCs/>
+          <w:sz w:val="24"/>
+          <w:szCs w:val="32"/>
+          <w:lang w:val="en-US"/>
+        </w:rPr>
+        <w:t>.</w:t>
+      </w:r>
+      <w:r>
+        <w:rPr>
+          <w:rFonts w:eastAsiaTheme="minorEastAsia"/>
+          <w:iCs/>
+          <w:sz w:val="24"/>
+          <w:szCs w:val="32"/>
+          <w:lang w:val="en-US"/>
+        </w:rPr>
+        <w:t xml:space="preserve"> The analysis will be ran with the predictions from </w:t>
+      </w:r>
+      <w:r>
+        <w:rPr>
+          <w:rFonts w:eastAsiaTheme="minorEastAsia"/>
+          <w:iCs/>
+          <w:sz w:val="24"/>
+          <w:szCs w:val="32"/>
+          <w:lang w:val="en-US"/>
+        </w:rPr>
+        <w:t xml:space="preserve">the </w:t>
+      </w:r>
+      <w:bookmarkStart w:id="0" w:name="_GoBack"/>
+      <w:bookmarkEnd w:id="0"/>
+      <w:r>
+        <w:rPr>
+          <w:rFonts w:eastAsiaTheme="minorEastAsia"/>
+          <w:iCs/>
+          <w:sz w:val="24"/>
+          <w:szCs w:val="32"/>
+          <w:lang w:val="en-US"/>
+        </w:rPr>
+        <w:t>subjective distributions.</w:t>
+      </w:r>
+    </w:p>
+    <w:p>
+      <w:pPr>
+        <w:pStyle w:val="KeinLeerraum"/>
         <w:rPr>
           <w:rFonts w:eastAsiaTheme="minorEastAsia"/>
           <w:iCs/>
@@ -907,47 +1056,40 @@
           <w:szCs w:val="32"/>
           <w:lang w:val="en-US"/>
         </w:rPr>
-        <w:t>We then test with paired t-tests/ Wilcoxon signed rank tests/ mixed effects ANOVA with rank transformed data/ logistic mixed effects model, whether participants in the goal condition, on average, select the high variance option more often when it is rational to do so, computed with the above specified distributions</w:t>
-      </w:r>
-      <w:r>
+      </w:pPr>
+    </w:p>
+    <w:p>
+      <w:pPr>
+        <w:pStyle w:val="KeinLeerraum"/>
         <w:rPr>
           <w:rFonts w:eastAsiaTheme="minorEastAsia"/>
           <w:iCs/>
-          <w:color w:val="FF0000"/>
-          <w:sz w:val="24"/>
-          <w:szCs w:val="32"/>
-          <w:lang w:val="en-US"/>
-        </w:rPr>
-        <w:t>.</w:t>
-      </w:r>
+          <w:sz w:val="24"/>
+          <w:szCs w:val="32"/>
+          <w:lang w:val="en-US"/>
+        </w:rPr>
+      </w:pPr>
       <w:r>
         <w:rPr>
           <w:rFonts w:eastAsiaTheme="minorEastAsia"/>
           <w:iCs/>
-          <w:color w:val="FF0000"/>
-          <w:sz w:val="24"/>
-          <w:szCs w:val="32"/>
-          <w:lang w:val="en-US"/>
-        </w:rPr>
-        <w:t xml:space="preserve"> The analysis will be ran with the predictions from both the objective and the subjective distributions.</w:t>
-      </w:r>
-    </w:p>
-    <w:p>
-      <w:pPr>
-        <w:pStyle w:val="KeinLeerraum"/>
+          <w:sz w:val="24"/>
+          <w:szCs w:val="32"/>
+          <w:lang w:val="en-US"/>
+        </w:rPr>
+        <w:t xml:space="preserve">We will </w:t>
+      </w:r>
+      <w:r>
         <w:rPr>
           <w:rFonts w:eastAsiaTheme="minorEastAsia"/>
           <w:iCs/>
-          <w:color w:val="FF0000"/>
-          <w:sz w:val="24"/>
-          <w:szCs w:val="32"/>
-          <w:lang w:val="en-US"/>
-        </w:rPr>
-      </w:pPr>
-    </w:p>
-    <w:p>
-      <w:pPr>
-        <w:pStyle w:val="KeinLeerraum"/>
+          <w:sz w:val="24"/>
+          <w:szCs w:val="32"/>
+          <w:lang w:val="en-US"/>
+        </w:rPr>
+        <w:t xml:space="preserve">then </w:t>
+      </w:r>
+      <w:r>
         <w:rPr>
           <w:rFonts w:eastAsiaTheme="minorEastAsia"/>
           <w:iCs/>
@@ -955,7 +1097,8 @@
           <w:szCs w:val="32"/>
           <w:lang w:val="en-US"/>
         </w:rPr>
-      </w:pPr>
+        <w:t>try different cogn</w:t>
+      </w:r>
       <w:r>
         <w:rPr>
           <w:rFonts w:eastAsiaTheme="minorEastAsia"/>
@@ -964,10 +1107,12 @@
           <w:szCs w:val="32"/>
           <w:lang w:val="en-US"/>
         </w:rPr>
-        <w:lastRenderedPageBreak/>
-        <w:t>We will try different cogn</w:t>
-      </w:r>
-      <w:r>
+        <w:t>itive models to investigate whether a model that includes the outcomes variances and the participants relative state will capture the individual behavior better than the standard reinforcement model.</w:t>
+      </w:r>
+    </w:p>
+    <w:p>
+      <w:pPr>
+        <w:pStyle w:val="KeinLeerraum"/>
         <w:rPr>
           <w:rFonts w:eastAsiaTheme="minorEastAsia"/>
           <w:iCs/>
@@ -975,8 +1120,7 @@
           <w:szCs w:val="32"/>
           <w:lang w:val="en-US"/>
         </w:rPr>
-        <w:t>itive models to investigate whether a model that includes the outcomes variances and the participants relative state will capture the individual behavior better than the standard reinforcement model.</w:t>
-      </w:r>
+      </w:pPr>
     </w:p>
     <w:p>
       <w:pPr>
@@ -1080,60 +1224,39 @@
           <w:szCs w:val="32"/>
           <w:lang w:val="en-US"/>
         </w:rPr>
-        <w:t xml:space="preserve">We will collect data of 450 participants, 75 per condition, on amazon </w:t>
-      </w:r>
-      <w:proofErr w:type="spellStart"/>
-      <w:r>
-        <w:rPr>
-          <w:sz w:val="24"/>
-          <w:szCs w:val="32"/>
-          <w:lang w:val="en-US"/>
-        </w:rPr>
-        <w:t>mturk</w:t>
-      </w:r>
-      <w:proofErr w:type="spellEnd"/>
-      <w:r>
-        <w:rPr>
-          <w:sz w:val="24"/>
-          <w:szCs w:val="32"/>
-          <w:lang w:val="en-US"/>
-        </w:rPr>
-        <w:t xml:space="preserve">. </w:t>
-      </w:r>
-      <w:r>
-        <w:rPr>
-          <w:color w:val="FF0000"/>
-          <w:sz w:val="24"/>
-          <w:szCs w:val="32"/>
-          <w:lang w:val="en-US"/>
-        </w:rPr>
-        <w:t>A power analysis based on the results from a pilot study determined, that for a power of .80 with the paired t-test approach described above (with the objective distributions, which had the smallest effect size of d = .36) we need a sample size of 67 per group if we test two-sided</w:t>
-      </w:r>
-      <w:r>
-        <w:rPr>
-          <w:color w:val="FF0000"/>
-          <w:sz w:val="24"/>
-          <w:szCs w:val="32"/>
-          <w:lang w:val="en-US"/>
-        </w:rPr>
-        <w:t xml:space="preserve"> (to be conservative)</w:t>
-      </w:r>
-      <w:r>
-        <w:rPr>
-          <w:color w:val="FF0000"/>
-          <w:sz w:val="24"/>
-          <w:szCs w:val="32"/>
-          <w:lang w:val="en-US"/>
-        </w:rPr>
-        <w:t>. To have a buffer for exclusion we collect 75 participants per group</w:t>
-      </w:r>
-      <w:r>
-        <w:rPr>
-          <w:sz w:val="24"/>
-          <w:szCs w:val="32"/>
-          <w:lang w:val="en-US"/>
-        </w:rPr>
-        <w:t>.</w:t>
+        <w:t xml:space="preserve">We will collect data of 450 participants, 75 per condition, on </w:t>
+      </w:r>
+      <w:r>
+        <w:rPr>
+          <w:sz w:val="24"/>
+          <w:szCs w:val="32"/>
+          <w:lang w:val="en-US"/>
+        </w:rPr>
+        <w:t>A</w:t>
+      </w:r>
+      <w:r>
+        <w:rPr>
+          <w:sz w:val="24"/>
+          <w:szCs w:val="32"/>
+          <w:lang w:val="en-US"/>
+        </w:rPr>
+        <w:t xml:space="preserve">mazon </w:t>
+      </w:r>
+      <w:r>
+        <w:rPr>
+          <w:sz w:val="24"/>
+          <w:szCs w:val="32"/>
+          <w:lang w:val="en-US"/>
+        </w:rPr>
+        <w:t>MT</w:t>
+      </w:r>
+      <w:r>
+        <w:rPr>
+          <w:sz w:val="24"/>
+          <w:szCs w:val="32"/>
+          <w:lang w:val="en-US"/>
+        </w:rPr>
+        <w:t>urk.</w:t>
       </w:r>
     </w:p>
     <w:p>
@@ -1238,16 +1361,23 @@
           <w:szCs w:val="32"/>
           <w:lang w:val="en-US"/>
         </w:rPr>
-        <w:t>If response times are very low (</w:t>
-      </w:r>
-      <w:r>
-        <w:rPr>
-          <w:color w:val="FF0000"/>
-          <w:sz w:val="24"/>
-          <w:szCs w:val="32"/>
-          <w:lang w:val="en-US"/>
-        </w:rPr>
-        <w:t>80% of times only very slightly over 0.5 seconds, which is the minimum possible response time).</w:t>
+        <w:t xml:space="preserve">If </w:t>
+      </w:r>
+      <w:r>
+        <w:rPr>
+          <w:sz w:val="24"/>
+          <w:szCs w:val="32"/>
+          <w:lang w:val="en-US"/>
+        </w:rPr>
+        <w:t>a participant</w:t>
+      </w:r>
+      <w:r>
+        <w:rPr>
+          <w:sz w:val="24"/>
+          <w:szCs w:val="32"/>
+          <w:lang w:val="en-US"/>
+        </w:rPr>
+        <w:t xml:space="preserve"> has many outliers in the response times. This will be specified in detail in the code uploaded to OSF.</w:t>
       </w:r>
     </w:p>
     <w:p>
@@ -1269,16 +1399,7 @@
           <w:szCs w:val="32"/>
           <w:lang w:val="en-US"/>
         </w:rPr>
-        <w:t>If response times are very high (</w:t>
-      </w:r>
-      <w:r>
-        <w:rPr>
-          <w:color w:val="FF0000"/>
-          <w:sz w:val="24"/>
-          <w:szCs w:val="32"/>
-          <w:lang w:val="en-US"/>
-        </w:rPr>
-        <w:t>80% of times only very slightly over 1.5 seconds).</w:t>
+        <w:t>If a participant answers ‘no’ to the question whether we may trust his data for scientific research.</w:t>
       </w:r>
     </w:p>
     <w:p>
@@ -1300,7 +1421,7 @@
           <w:szCs w:val="32"/>
           <w:lang w:val="en-US"/>
         </w:rPr>
-        <w:t>If a participant answers ‘no’ to the question whether we may trust his data for scientific research.</w:t>
+        <w:t>If a participant never picks one of the two options or always switches after every trial for 5 (i.e. half the games) or more games.</w:t>
       </w:r>
     </w:p>
     <w:p>
@@ -1322,7 +1443,37 @@
           <w:szCs w:val="32"/>
           <w:lang w:val="en-US"/>
         </w:rPr>
-        <w:t>If a participant never picks one of the two options or always switches after every trial for 5 (i.e. half the games) or more games.</w:t>
+        <w:t xml:space="preserve">If a participant fails the </w:t>
+      </w:r>
+      <w:r>
+        <w:rPr>
+          <w:sz w:val="24"/>
+          <w:szCs w:val="32"/>
+          <w:lang w:val="en-US"/>
+        </w:rPr>
+        <w:t>check questions that are asked before the games twice or more.</w:t>
+      </w:r>
+    </w:p>
+    <w:p>
+      <w:pPr>
+        <w:pStyle w:val="KeinLeerraum"/>
+        <w:numPr>
+          <w:ilvl w:val="0"/>
+          <w:numId w:val="4"/>
+        </w:numPr>
+        <w:rPr>
+          <w:sz w:val="24"/>
+          <w:szCs w:val="32"/>
+          <w:lang w:val="en-US"/>
+        </w:rPr>
+      </w:pPr>
+      <w:r>
+        <w:rPr>
+          <w:sz w:val="24"/>
+          <w:szCs w:val="32"/>
+          <w:lang w:val="en-US"/>
+        </w:rPr>
+        <w:t>Variables collected for exploratory purposes:</w:t>
       </w:r>
     </w:p>
     <w:p>
@@ -1344,15 +1495,15 @@
           <w:szCs w:val="32"/>
           <w:lang w:val="en-US"/>
         </w:rPr>
-        <w:t xml:space="preserve">If a participant fails the </w:t>
-      </w:r>
-      <w:r>
-        <w:rPr>
-          <w:sz w:val="24"/>
-          <w:szCs w:val="32"/>
-          <w:lang w:val="en-US"/>
-        </w:rPr>
-        <w:t>check questions that are asked before the games twice or more.</w:t>
+        <w:t>We will include a short survey that asks participants about which option they think had the higher expected value, how important they found it to reach the goal (in the goal condition)</w:t>
+      </w:r>
+      <w:r>
+        <w:rPr>
+          <w:sz w:val="24"/>
+          <w:szCs w:val="32"/>
+          <w:lang w:val="en-US"/>
+        </w:rPr>
+        <w:t>, what strategy they used.</w:t>
       </w:r>
     </w:p>
     <w:p>
@@ -1374,7 +1525,7 @@
           <w:szCs w:val="32"/>
           <w:lang w:val="en-US"/>
         </w:rPr>
-        <w:t>Variables collected for exploratory purposes:</w:t>
+        <w:t>Data will be blinded for analysis:</w:t>
       </w:r>
     </w:p>
     <w:p>
@@ -1396,58 +1547,6 @@
           <w:szCs w:val="32"/>
           <w:lang w:val="en-US"/>
         </w:rPr>
-        <w:t>We will include a short survey that asks participants about which option they think had the higher expected value, how important they found it to reach the goal (in the goal condition)</w:t>
-      </w:r>
-      <w:r>
-        <w:rPr>
-          <w:sz w:val="24"/>
-          <w:szCs w:val="32"/>
-          <w:lang w:val="en-US"/>
-        </w:rPr>
-        <w:t>, what strategy they used.</w:t>
-      </w:r>
-    </w:p>
-    <w:p>
-      <w:pPr>
-        <w:pStyle w:val="KeinLeerraum"/>
-        <w:numPr>
-          <w:ilvl w:val="0"/>
-          <w:numId w:val="4"/>
-        </w:numPr>
-        <w:rPr>
-          <w:sz w:val="24"/>
-          <w:szCs w:val="32"/>
-          <w:lang w:val="en-US"/>
-        </w:rPr>
-      </w:pPr>
-      <w:r>
-        <w:rPr>
-          <w:sz w:val="24"/>
-          <w:szCs w:val="32"/>
-          <w:lang w:val="en-US"/>
-        </w:rPr>
-        <w:t>Data will be blinded for analysis:</w:t>
-      </w:r>
-    </w:p>
-    <w:p>
-      <w:pPr>
-        <w:pStyle w:val="KeinLeerraum"/>
-        <w:numPr>
-          <w:ilvl w:val="1"/>
-          <w:numId w:val="4"/>
-        </w:numPr>
-        <w:rPr>
-          <w:sz w:val="24"/>
-          <w:szCs w:val="32"/>
-          <w:lang w:val="en-US"/>
-        </w:rPr>
-      </w:pPr>
-      <w:r>
-        <w:rPr>
-          <w:sz w:val="24"/>
-          <w:szCs w:val="32"/>
-          <w:lang w:val="en-US"/>
-        </w:rPr>
         <w:t xml:space="preserve">The collected data will be blinded by </w:t>
       </w:r>
       <w:r>
@@ -1474,10 +1573,80 @@
           <w:szCs w:val="32"/>
           <w:lang w:val="en-US"/>
         </w:rPr>
-        <w:t>and in the blinded form be sent to the authors who will then write the analysis script, upload and freeze it on OSF and only then receive the unblended data.</w:t>
-      </w:r>
-      <w:bookmarkStart w:id="0" w:name="_GoBack"/>
-      <w:bookmarkEnd w:id="0"/>
+        <w:t xml:space="preserve">and in the blinded form </w:t>
+      </w:r>
+      <w:r>
+        <w:rPr>
+          <w:sz w:val="24"/>
+          <w:szCs w:val="32"/>
+          <w:lang w:val="en-US"/>
+        </w:rPr>
+        <w:t xml:space="preserve">sent to the authors who will then write the analysis script, upload and </w:t>
+      </w:r>
+      <w:r>
+        <w:rPr>
+          <w:sz w:val="24"/>
+          <w:szCs w:val="32"/>
+          <w:lang w:val="en-US"/>
+        </w:rPr>
+        <w:t>register</w:t>
+      </w:r>
+      <w:r>
+        <w:rPr>
+          <w:sz w:val="24"/>
+          <w:szCs w:val="32"/>
+          <w:lang w:val="en-US"/>
+        </w:rPr>
+        <w:t xml:space="preserve"> it on OSF </w:t>
+      </w:r>
+      <w:r>
+        <w:rPr>
+          <w:sz w:val="24"/>
+          <w:szCs w:val="32"/>
+          <w:lang w:val="en-US"/>
+        </w:rPr>
+        <w:t xml:space="preserve">at </w:t>
+      </w:r>
+      <w:r>
+        <w:rPr>
+          <w:sz w:val="24"/>
+          <w:szCs w:val="32"/>
+          <w:lang w:val="en-US"/>
+        </w:rPr>
+        <w:t>osf.io/s4e36</w:t>
+      </w:r>
+      <w:r>
+        <w:rPr>
+          <w:sz w:val="24"/>
+          <w:szCs w:val="32"/>
+          <w:lang w:val="en-US"/>
+        </w:rPr>
+        <w:t xml:space="preserve"> </w:t>
+      </w:r>
+      <w:r>
+        <w:rPr>
+          <w:sz w:val="24"/>
+          <w:szCs w:val="32"/>
+          <w:lang w:val="en-US"/>
+        </w:rPr>
+        <w:t>and only then receive the</w:t>
+      </w:r>
+      <w:r>
+        <w:rPr>
+          <w:sz w:val="24"/>
+          <w:szCs w:val="32"/>
+          <w:lang w:val="en-US"/>
+        </w:rPr>
+        <w:t xml:space="preserve"> unbli</w:t>
+      </w:r>
+      <w:r>
+        <w:rPr>
+          <w:sz w:val="24"/>
+          <w:szCs w:val="32"/>
+          <w:lang w:val="en-US"/>
+        </w:rPr>
+        <w:t>nded data.</w:t>
+      </w:r>
     </w:p>
     <w:p>
       <w:pPr>
@@ -1802,6 +1971,119 @@
     </w:lvl>
   </w:abstractNum>
   <w:abstractNum w:abstractNumId="3" w15:restartNumberingAfterBreak="0">
+    <w:nsid w:val="52B64C86"/>
+    <w:multiLevelType w:val="hybridMultilevel"/>
+    <w:tmpl w:val="EF04152E"/>
+    <w:lvl w:ilvl="0" w:tplc="08070001">
+      <w:start w:val="1"/>
+      <w:numFmt w:val="bullet"/>
+      <w:lvlText w:val=""/>
+      <w:lvlJc w:val="left"/>
+      <w:pPr>
+        <w:ind w:left="720" w:hanging="360"/>
+      </w:pPr>
+      <w:rPr>
+        <w:rFonts w:ascii="Symbol" w:hAnsi="Symbol" w:hint="default"/>
+      </w:rPr>
+    </w:lvl>
+    <w:lvl w:ilvl="1" w:tplc="08070003" w:tentative="1">
+      <w:start w:val="1"/>
+      <w:numFmt w:val="bullet"/>
+      <w:lvlText w:val="o"/>
+      <w:lvlJc w:val="left"/>
+      <w:pPr>
+        <w:ind w:left="1440" w:hanging="360"/>
+      </w:pPr>
+      <w:rPr>
+        <w:rFonts w:ascii="Courier New" w:hAnsi="Courier New" w:cs="Courier New" w:hint="default"/>
+      </w:rPr>
+    </w:lvl>
+    <w:lvl w:ilvl="2" w:tplc="08070005" w:tentative="1">
+      <w:start w:val="1"/>
+      <w:numFmt w:val="bullet"/>
+      <w:lvlText w:val=""/>
+      <w:lvlJc w:val="left"/>
+      <w:pPr>
+        <w:ind w:left="2160" w:hanging="360"/>
+      </w:pPr>
+      <w:rPr>
+        <w:rFonts w:ascii="Wingdings" w:hAnsi="Wingdings" w:hint="default"/>
+      </w:rPr>
+    </w:lvl>
+    <w:lvl w:ilvl="3" w:tplc="08070001" w:tentative="1">
+      <w:start w:val="1"/>
+      <w:numFmt w:val="bullet"/>
+      <w:lvlText w:val=""/>
+      <w:lvlJc w:val="left"/>
+      <w:pPr>
+        <w:ind w:left="2880" w:hanging="360"/>
+      </w:pPr>
+      <w:rPr>
+        <w:rFonts w:ascii="Symbol" w:hAnsi="Symbol" w:hint="default"/>
+      </w:rPr>
+    </w:lvl>
+    <w:lvl w:ilvl="4" w:tplc="08070003" w:tentative="1">
+      <w:start w:val="1"/>
+      <w:numFmt w:val="bullet"/>
+      <w:lvlText w:val="o"/>
+      <w:lvlJc w:val="left"/>
+      <w:pPr>
+        <w:ind w:left="3600" w:hanging="360"/>
+      </w:pPr>
+      <w:rPr>
+        <w:rFonts w:ascii="Courier New" w:hAnsi="Courier New" w:cs="Courier New" w:hint="default"/>
+      </w:rPr>
+    </w:lvl>
+    <w:lvl w:ilvl="5" w:tplc="08070005" w:tentative="1">
+      <w:start w:val="1"/>
+      <w:numFmt w:val="bullet"/>
+      <w:lvlText w:val=""/>
+      <w:lvlJc w:val="left"/>
+      <w:pPr>
+        <w:ind w:left="4320" w:hanging="360"/>
+      </w:pPr>
+      <w:rPr>
+        <w:rFonts w:ascii="Wingdings" w:hAnsi="Wingdings" w:hint="default"/>
+      </w:rPr>
+    </w:lvl>
+    <w:lvl w:ilvl="6" w:tplc="08070001" w:tentative="1">
+      <w:start w:val="1"/>
+      <w:numFmt w:val="bullet"/>
+      <w:lvlText w:val=""/>
+      <w:lvlJc w:val="left"/>
+      <w:pPr>
+        <w:ind w:left="5040" w:hanging="360"/>
+      </w:pPr>
+      <w:rPr>
+        <w:rFonts w:ascii="Symbol" w:hAnsi="Symbol" w:hint="default"/>
+      </w:rPr>
+    </w:lvl>
+    <w:lvl w:ilvl="7" w:tplc="08070003" w:tentative="1">
+      <w:start w:val="1"/>
+      <w:numFmt w:val="bullet"/>
+      <w:lvlText w:val="o"/>
+      <w:lvlJc w:val="left"/>
+      <w:pPr>
+        <w:ind w:left="5760" w:hanging="360"/>
+      </w:pPr>
+      <w:rPr>
+        <w:rFonts w:ascii="Courier New" w:hAnsi="Courier New" w:cs="Courier New" w:hint="default"/>
+      </w:rPr>
+    </w:lvl>
+    <w:lvl w:ilvl="8" w:tplc="08070005" w:tentative="1">
+      <w:start w:val="1"/>
+      <w:numFmt w:val="bullet"/>
+      <w:lvlText w:val=""/>
+      <w:lvlJc w:val="left"/>
+      <w:pPr>
+        <w:ind w:left="6480" w:hanging="360"/>
+      </w:pPr>
+      <w:rPr>
+        <w:rFonts w:ascii="Wingdings" w:hAnsi="Wingdings" w:hint="default"/>
+      </w:rPr>
+    </w:lvl>
+  </w:abstractNum>
+  <w:abstractNum w:abstractNumId="4" w15:restartNumberingAfterBreak="0">
     <w:nsid w:val="689724C6"/>
     <w:multiLevelType w:val="hybridMultilevel"/>
     <w:tmpl w:val="E6FCD33E"/>
@@ -1894,10 +2176,13 @@
     <w:abstractNumId w:val="2"/>
   </w:num>
   <w:num w:numId="3">
-    <w:abstractNumId w:val="3"/>
+    <w:abstractNumId w:val="4"/>
   </w:num>
   <w:num w:numId="4">
     <w:abstractNumId w:val="1"/>
+  </w:num>
+  <w:num w:numId="5">
+    <w:abstractNumId w:val="3"/>
   </w:num>
 </w:numbering>
 </file>

</xml_diff>

<commit_message>
added study 1 data
</commit_message>
<xml_diff>
--- a/documents/PreregistrationForm.docx
+++ b/documents/PreregistrationForm.docx
@@ -12,51 +12,61 @@
           <w:lang w:eastAsia="de-CH"/>
         </w:rPr>
       </w:pPr>
+      <w:proofErr w:type="spellStart"/>
       <w:r>
         <w:rPr>
           <w:b/>
           <w:sz w:val="32"/>
           <w:szCs w:val="32"/>
         </w:rPr>
-        <w:t>Preregistration Form (</w:t>
-      </w:r>
+        <w:t>Preregistration</w:t>
+      </w:r>
+      <w:proofErr w:type="spellEnd"/>
       <w:r>
         <w:rPr>
           <w:b/>
           <w:sz w:val="32"/>
           <w:szCs w:val="32"/>
-          <w:lang w:eastAsia="de-CH"/>
-        </w:rPr>
-        <w:t>http://aspredicted.org/)</w:t>
-      </w:r>
-    </w:p>
-    <w:p>
-      <w:pPr>
-        <w:pStyle w:val="KeinLeerraum"/>
+        </w:rPr>
+        <w:t xml:space="preserve"> Form (</w:t>
+      </w:r>
+      <w:r>
         <w:rPr>
           <w:b/>
           <w:sz w:val="32"/>
           <w:szCs w:val="32"/>
-        </w:rPr>
-      </w:pPr>
+          <w:lang w:eastAsia="de-CH"/>
+        </w:rPr>
+        <w:t>http://aspredicted.org/)</w:t>
+      </w:r>
     </w:p>
     <w:p>
       <w:pPr>
         <w:pStyle w:val="KeinLeerraum"/>
         <w:rPr>
           <w:b/>
-          <w:sz w:val="24"/>
-          <w:szCs w:val="32"/>
-          <w:lang w:val="en-US"/>
-        </w:rPr>
-      </w:pPr>
-      <w:r>
+          <w:sz w:val="32"/>
+          <w:szCs w:val="32"/>
+        </w:rPr>
+      </w:pPr>
+    </w:p>
+    <w:p>
+      <w:pPr>
+        <w:pStyle w:val="KeinLeerraum"/>
         <w:rPr>
           <w:b/>
           <w:sz w:val="24"/>
           <w:szCs w:val="32"/>
           <w:lang w:val="en-US"/>
         </w:rPr>
+      </w:pPr>
+      <w:r>
+        <w:rPr>
+          <w:b/>
+          <w:sz w:val="24"/>
+          <w:szCs w:val="32"/>
+          <w:lang w:val="en-US"/>
+        </w:rPr>
         <w:t>Authors:</w:t>
       </w:r>
     </w:p>
@@ -75,48 +85,84 @@
           <w:szCs w:val="32"/>
           <w:lang w:val="en-US"/>
         </w:rPr>
-        <w:t xml:space="preserve">Markus Steiner (University of Basel) – </w:t>
-      </w:r>
-      <w:hyperlink r:id="rId5" w:history="1">
-        <w:r>
-          <w:rPr>
-            <w:rStyle w:val="Hyperlink"/>
-            <w:sz w:val="24"/>
-            <w:szCs w:val="32"/>
-            <w:lang w:val="en-US"/>
-          </w:rPr>
-          <w:t>markus.steiner@unibas.ch</w:t>
-        </w:r>
-      </w:hyperlink>
-    </w:p>
-    <w:p>
-      <w:pPr>
-        <w:pStyle w:val="KeinLeerraum"/>
-        <w:rPr>
-          <w:sz w:val="24"/>
-          <w:szCs w:val="32"/>
-          <w:lang w:val="en-US"/>
-        </w:rPr>
-      </w:pPr>
-      <w:r>
-        <w:rPr>
-          <w:sz w:val="24"/>
-          <w:szCs w:val="32"/>
-          <w:lang w:val="en-US"/>
-        </w:rPr>
-        <w:t xml:space="preserve">Nathaniel Phillips (University of Basel) – </w:t>
-      </w:r>
-      <w:hyperlink r:id="rId6" w:history="1">
-        <w:r>
-          <w:rPr>
-            <w:rStyle w:val="Hyperlink"/>
-            <w:sz w:val="24"/>
-            <w:szCs w:val="32"/>
-            <w:lang w:val="en-US"/>
-          </w:rPr>
-          <w:t>nathaniel.phillips@unibas.ch</w:t>
-        </w:r>
-      </w:hyperlink>
+        <w:t xml:space="preserve">Markus </w:t>
+      </w:r>
+      <w:r>
+        <w:rPr>
+          <w:sz w:val="24"/>
+          <w:szCs w:val="32"/>
+          <w:lang w:val="en-US"/>
+        </w:rPr>
+        <w:t xml:space="preserve">D. </w:t>
+      </w:r>
+      <w:bookmarkStart w:id="0" w:name="_GoBack"/>
+      <w:bookmarkEnd w:id="0"/>
+      <w:r>
+        <w:rPr>
+          <w:sz w:val="24"/>
+          <w:szCs w:val="32"/>
+          <w:lang w:val="en-US"/>
+        </w:rPr>
+        <w:t xml:space="preserve">Steiner (University of Basel) – </w:t>
+      </w:r>
+      <w:r>
+        <w:rPr>
+          <w:sz w:val="24"/>
+          <w:szCs w:val="32"/>
+          <w:lang w:val="en-US"/>
+        </w:rPr>
+        <w:t>markus.d.steiner@gmail.com</w:t>
+      </w:r>
+    </w:p>
+    <w:p>
+      <w:pPr>
+        <w:pStyle w:val="KeinLeerraum"/>
+        <w:rPr>
+          <w:sz w:val="24"/>
+          <w:szCs w:val="32"/>
+          <w:lang w:val="en-US"/>
+        </w:rPr>
+      </w:pPr>
+      <w:r>
+        <w:rPr>
+          <w:sz w:val="24"/>
+          <w:szCs w:val="32"/>
+          <w:lang w:val="en-US"/>
+        </w:rPr>
+        <w:t>Nathaniel</w:t>
+      </w:r>
+      <w:r>
+        <w:rPr>
+          <w:sz w:val="24"/>
+          <w:szCs w:val="32"/>
+          <w:lang w:val="en-US"/>
+        </w:rPr>
+        <w:t xml:space="preserve"> D.</w:t>
+      </w:r>
+      <w:r>
+        <w:rPr>
+          <w:sz w:val="24"/>
+          <w:szCs w:val="32"/>
+          <w:lang w:val="en-US"/>
+        </w:rPr>
+        <w:t xml:space="preserve"> Phillips (University of Basel) – </w:t>
+      </w:r>
+      <w:r>
+        <w:rPr>
+          <w:sz w:val="24"/>
+          <w:szCs w:val="32"/>
+          <w:lang w:val="en-US"/>
+        </w:rPr>
+        <w:t>Na</w:t>
+      </w:r>
+      <w:r>
+        <w:rPr>
+          <w:sz w:val="24"/>
+          <w:szCs w:val="32"/>
+          <w:lang w:val="en-US"/>
+        </w:rPr>
+        <w:t>thaniel.D.Phillips.is@gmail.com</w:t>
+      </w:r>
     </w:p>
     <w:p>
       <w:pPr>
@@ -485,6 +531,7 @@
         </w:rPr>
         <w:t xml:space="preserve">Six conditions (2 Goals x 3 </w:t>
       </w:r>
+      <w:proofErr w:type="spellStart"/>
       <w:r>
         <w:rPr>
           <w:sz w:val="24"/>
@@ -493,6 +540,7 @@
         </w:rPr>
         <w:t>Environments</w:t>
       </w:r>
+      <w:proofErr w:type="spellEnd"/>
       <w:r>
         <w:rPr>
           <w:sz w:val="24"/>
@@ -617,7 +665,25 @@
           <w:szCs w:val="32"/>
           <w:lang w:val="en-US"/>
         </w:rPr>
-        <w:t>Same EV; different variances (means = (4, 4), sds = (2.5, 11))</w:t>
+        <w:t xml:space="preserve">Same EV; different variances (means = (4, 4), </w:t>
+      </w:r>
+      <w:proofErr w:type="spellStart"/>
+      <w:r>
+        <w:rPr>
+          <w:sz w:val="24"/>
+          <w:szCs w:val="32"/>
+          <w:lang w:val="en-US"/>
+        </w:rPr>
+        <w:t>sds</w:t>
+      </w:r>
+      <w:proofErr w:type="spellEnd"/>
+      <w:r>
+        <w:rPr>
+          <w:sz w:val="24"/>
+          <w:szCs w:val="32"/>
+          <w:lang w:val="en-US"/>
+        </w:rPr>
+        <w:t xml:space="preserve"> = (2.5, 11))</w:t>
       </w:r>
     </w:p>
     <w:p>
@@ -639,7 +705,25 @@
           <w:szCs w:val="32"/>
           <w:lang w:val="en-US"/>
         </w:rPr>
-        <w:t>Different EV; high EV is low variance (means = (4, 2.5), sds = (2.5, 11))</w:t>
+        <w:t xml:space="preserve">Different EV; high EV is low variance (means = (4, 2.5), </w:t>
+      </w:r>
+      <w:proofErr w:type="spellStart"/>
+      <w:r>
+        <w:rPr>
+          <w:sz w:val="24"/>
+          <w:szCs w:val="32"/>
+          <w:lang w:val="en-US"/>
+        </w:rPr>
+        <w:t>sds</w:t>
+      </w:r>
+      <w:proofErr w:type="spellEnd"/>
+      <w:r>
+        <w:rPr>
+          <w:sz w:val="24"/>
+          <w:szCs w:val="32"/>
+          <w:lang w:val="en-US"/>
+        </w:rPr>
+        <w:t xml:space="preserve"> = (2.5, 11))</w:t>
       </w:r>
     </w:p>
     <w:p>
@@ -661,7 +745,25 @@
           <w:szCs w:val="32"/>
           <w:lang w:val="en-US"/>
         </w:rPr>
-        <w:t>Different EV; high EV is high variance (means = (4, 2.5), sds = (11, 2.5))</w:t>
+        <w:t xml:space="preserve">Different EV; high EV is high variance (means = (4, 2.5), </w:t>
+      </w:r>
+      <w:proofErr w:type="spellStart"/>
+      <w:r>
+        <w:rPr>
+          <w:sz w:val="24"/>
+          <w:szCs w:val="32"/>
+          <w:lang w:val="en-US"/>
+        </w:rPr>
+        <w:t>sds</w:t>
+      </w:r>
+      <w:proofErr w:type="spellEnd"/>
+      <w:r>
+        <w:rPr>
+          <w:sz w:val="24"/>
+          <w:szCs w:val="32"/>
+          <w:lang w:val="en-US"/>
+        </w:rPr>
+        <w:t xml:space="preserve"> = (11, 2.5))</w:t>
       </w:r>
     </w:p>
     <w:p>
@@ -1260,6 +1362,7 @@
         </w:rPr>
         <w:t xml:space="preserve">mazon </w:t>
       </w:r>
+      <w:proofErr w:type="spellStart"/>
       <w:r>
         <w:rPr>
           <w:sz w:val="24"/>
@@ -1274,7 +1377,16 @@
           <w:szCs w:val="32"/>
           <w:lang w:val="en-US"/>
         </w:rPr>
-        <w:t>urk.</w:t>
+        <w:t>urk</w:t>
+      </w:r>
+      <w:proofErr w:type="spellEnd"/>
+      <w:r>
+        <w:rPr>
+          <w:sz w:val="24"/>
+          <w:szCs w:val="32"/>
+          <w:lang w:val="en-US"/>
+        </w:rPr>
+        <w:t>.</w:t>
       </w:r>
     </w:p>
     <w:p>
@@ -1623,8 +1735,6 @@
         </w:rPr>
         <w:t>. The cognitive models will be specified later and are not yet included in the registration.</w:t>
       </w:r>
-      <w:bookmarkStart w:id="0" w:name="_GoBack"/>
-      <w:bookmarkEnd w:id="0"/>
     </w:p>
     <w:p>
       <w:pPr>

</xml_diff>